<commit_message>
addition of the files for tests of git inline cmd
</commit_message>
<xml_diff>
--- a/ReportExport/ExempleEtudeSolaireAutomatique v0.docx
+++ b/ReportExport/ExempleEtudeSolaireAutomatique v0.docx
@@ -79,8 +79,8 @@
         <w:tblLook w:val="04A0" w:firstRow="1" w:lastRow="0" w:firstColumn="1" w:lastColumn="0" w:noHBand="0" w:noVBand="1"/>
       </w:tblPr>
       <w:tblGrid>
-        <w:gridCol w:w="222"/>
-        <w:gridCol w:w="5306"/>
+        <w:gridCol w:w="709"/>
+        <w:gridCol w:w="5874"/>
       </w:tblGrid>
       <w:tr>
         <w:trPr>
@@ -88,7 +88,7 @@
         </w:trPr>
         <w:tc>
           <w:tcPr>
-            <w:tcW w:w="222" w:type="dxa"/>
+            <w:tcW w:w="709" w:type="dxa"/>
           </w:tcPr>
           <w:p>
             <w:pPr>
@@ -108,7 +108,7 @@
         </w:tc>
         <w:tc>
           <w:tcPr>
-            <w:tcW w:w="5306" w:type="dxa"/>
+            <w:tcW w:w="5874" w:type="dxa"/>
           </w:tcPr>
           <w:p>
             <w:pPr>
@@ -128,6 +128,15 @@
                 <w:sz w:val="52"/>
               </w:rPr>
               <w:t>Estimation Solaire</w:t>
+            </w:r>
+            <w:r>
+              <w:rPr>
+                <w:rFonts w:ascii="Avenir Next LT Pro" w:hAnsi="Avenir Next LT Pro"/>
+                <w:b/>
+                <w:bCs/>
+                <w:sz w:val="52"/>
+              </w:rPr>
+              <w:t xml:space="preserve"> PV</w:t>
             </w:r>
           </w:p>
           <w:p>
@@ -173,6 +182,38 @@
           <w:sz w:val="28"/>
         </w:rPr>
         <w:t>nction de la position géographique</w:t>
+      </w:r>
+      <w:r>
+        <w:rPr>
+          <w:rFonts w:ascii="Avenir Next LT Pro" w:hAnsi="Avenir Next LT Pro" w:cs="Dubai"/>
+          <w:bCs/>
+          <w:sz w:val="28"/>
+        </w:rPr>
+        <w:t xml:space="preserve"> et devis estimatif</w:t>
+      </w:r>
+      <w:r>
+        <w:rPr>
+          <w:rFonts w:ascii="Avenir Next LT Pro" w:hAnsi="Avenir Next LT Pro" w:cs="Dubai"/>
+          <w:bCs/>
+          <w:sz w:val="28"/>
+        </w:rPr>
+        <w:t xml:space="preserve"> </w:t>
+      </w:r>
+      <w:r>
+        <w:rPr>
+          <w:rFonts w:ascii="Avenir Next LT Pro" w:hAnsi="Avenir Next LT Pro" w:cs="Dubai"/>
+          <w:bCs/>
+          <w:sz w:val="28"/>
+        </w:rPr>
+        <w:br/>
+      </w:r>
+      <w:r>
+        <w:rPr>
+          <w:rFonts w:ascii="Avenir Next LT Pro" w:hAnsi="Avenir Next LT Pro" w:cs="Dubai"/>
+          <w:bCs/>
+          <w:sz w:val="28"/>
+        </w:rPr>
+        <w:t>pour villa Moix, janvier 2021</w:t>
       </w:r>
     </w:p>
     <w:sdt>
@@ -200,6 +241,11 @@
         <w:p>
           <w:pPr>
             <w:pStyle w:val="En-ttedetabledesmatires"/>
+            <w:numPr>
+              <w:ilvl w:val="0"/>
+              <w:numId w:val="0"/>
+            </w:numPr>
+            <w:ind w:left="432"/>
             <w:rPr>
               <w:rFonts w:ascii="Avenir Next LT Pro" w:hAnsi="Avenir Next LT Pro"/>
             </w:rPr>
@@ -238,7 +284,7 @@
             </w:rPr>
             <w:fldChar w:fldCharType="separate"/>
           </w:r>
-          <w:hyperlink w:anchor="_Toc60068864" w:history="1">
+          <w:hyperlink w:anchor="_Toc63941455" w:history="1">
             <w:r>
               <w:rPr>
                 <w:rStyle w:val="Lienhypertexte"/>
@@ -246,7 +292,7 @@
                 <w:noProof/>
                 <w:lang w:val="en-GB"/>
               </w:rPr>
-              <w:t>2</w:t>
+              <w:t>1</w:t>
             </w:r>
             <w:r>
               <w:rPr>
@@ -262,7 +308,7 @@
                 <w:noProof/>
                 <w:lang w:val="en-GB"/>
               </w:rPr>
-              <w:t>Comparaison des orientations</w:t>
+              <w:t>Situation</w:t>
             </w:r>
             <w:r>
               <w:rPr>
@@ -283,7 +329,7 @@
                 <w:noProof/>
                 <w:webHidden/>
               </w:rPr>
-              <w:instrText xml:space="preserve"> PAGEREF _Toc60068864 \h </w:instrText>
+              <w:instrText xml:space="preserve"> PAGEREF _Toc63941455 \h </w:instrText>
             </w:r>
             <w:r>
               <w:rPr>
@@ -322,14 +368,15 @@
               <w:lang w:val="en-GB" w:eastAsia="en-GB"/>
             </w:rPr>
           </w:pPr>
-          <w:hyperlink w:anchor="_Toc60068865" w:history="1">
+          <w:hyperlink w:anchor="_Toc63941456" w:history="1">
             <w:r>
               <w:rPr>
                 <w:rStyle w:val="Lienhypertexte"/>
                 <w:rFonts w:ascii="Avenir Next LT Pro" w:hAnsi="Avenir Next LT Pro"/>
                 <w:noProof/>
-              </w:rPr>
-              <w:t>3</w:t>
+                <w:lang w:val="en-GB"/>
+              </w:rPr>
+              <w:t>2</w:t>
             </w:r>
             <w:r>
               <w:rPr>
@@ -343,8 +390,9 @@
                 <w:rStyle w:val="Lienhypertexte"/>
                 <w:rFonts w:ascii="Avenir Next LT Pro" w:hAnsi="Avenir Next LT Pro"/>
                 <w:noProof/>
-              </w:rPr>
-              <w:t>Que se passe-t’il durant la journée ?</w:t>
+                <w:lang w:val="en-GB"/>
+              </w:rPr>
+              <w:t>Comparaison des orientations</w:t>
             </w:r>
             <w:r>
               <w:rPr>
@@ -365,7 +413,7 @@
                 <w:noProof/>
                 <w:webHidden/>
               </w:rPr>
-              <w:instrText xml:space="preserve"> PAGEREF _Toc60068865 \h </w:instrText>
+              <w:instrText xml:space="preserve"> PAGEREF _Toc63941456 \h </w:instrText>
             </w:r>
             <w:r>
               <w:rPr>
@@ -404,14 +452,14 @@
               <w:lang w:val="en-GB" w:eastAsia="en-GB"/>
             </w:rPr>
           </w:pPr>
-          <w:hyperlink w:anchor="_Toc60068866" w:history="1">
+          <w:hyperlink w:anchor="_Toc63941457" w:history="1">
             <w:r>
               <w:rPr>
                 <w:rStyle w:val="Lienhypertexte"/>
                 <w:rFonts w:ascii="Avenir Next LT Pro" w:hAnsi="Avenir Next LT Pro"/>
                 <w:noProof/>
               </w:rPr>
-              <w:t>4</w:t>
+              <w:t>3</w:t>
             </w:r>
             <w:r>
               <w:rPr>
@@ -426,7 +474,7 @@
                 <w:rFonts w:ascii="Avenir Next LT Pro" w:hAnsi="Avenir Next LT Pro"/>
                 <w:noProof/>
               </w:rPr>
-              <w:t>Pire cas : un jour typique en hiver</w:t>
+              <w:t>Que se passe-t’il durant la journée ?</w:t>
             </w:r>
             <w:r>
               <w:rPr>
@@ -447,7 +495,7 @@
                 <w:noProof/>
                 <w:webHidden/>
               </w:rPr>
-              <w:instrText xml:space="preserve"> PAGEREF _Toc60068866 \h </w:instrText>
+              <w:instrText xml:space="preserve"> PAGEREF _Toc63941457 \h </w:instrText>
             </w:r>
             <w:r>
               <w:rPr>
@@ -486,14 +534,14 @@
               <w:lang w:val="en-GB" w:eastAsia="en-GB"/>
             </w:rPr>
           </w:pPr>
-          <w:hyperlink w:anchor="_Toc60068867" w:history="1">
+          <w:hyperlink w:anchor="_Toc63941458" w:history="1">
             <w:r>
               <w:rPr>
                 <w:rStyle w:val="Lienhypertexte"/>
                 <w:rFonts w:ascii="Avenir Next LT Pro" w:hAnsi="Avenir Next LT Pro"/>
                 <w:noProof/>
               </w:rPr>
-              <w:t>5</w:t>
+              <w:t>4</w:t>
             </w:r>
             <w:r>
               <w:rPr>
@@ -508,6 +556,88 @@
                 <w:rFonts w:ascii="Avenir Next LT Pro" w:hAnsi="Avenir Next LT Pro"/>
                 <w:noProof/>
               </w:rPr>
+              <w:t>Pire cas : un jour typique en hiver</w:t>
+            </w:r>
+            <w:r>
+              <w:rPr>
+                <w:noProof/>
+                <w:webHidden/>
+              </w:rPr>
+              <w:tab/>
+            </w:r>
+            <w:r>
+              <w:rPr>
+                <w:noProof/>
+                <w:webHidden/>
+              </w:rPr>
+              <w:fldChar w:fldCharType="begin"/>
+            </w:r>
+            <w:r>
+              <w:rPr>
+                <w:noProof/>
+                <w:webHidden/>
+              </w:rPr>
+              <w:instrText xml:space="preserve"> PAGEREF _Toc63941458 \h </w:instrText>
+            </w:r>
+            <w:r>
+              <w:rPr>
+                <w:noProof/>
+                <w:webHidden/>
+              </w:rPr>
+            </w:r>
+            <w:r>
+              <w:rPr>
+                <w:noProof/>
+                <w:webHidden/>
+              </w:rPr>
+              <w:fldChar w:fldCharType="separate"/>
+            </w:r>
+            <w:r>
+              <w:rPr>
+                <w:noProof/>
+                <w:webHidden/>
+              </w:rPr>
+              <w:t>3</w:t>
+            </w:r>
+            <w:r>
+              <w:rPr>
+                <w:noProof/>
+                <w:webHidden/>
+              </w:rPr>
+              <w:fldChar w:fldCharType="end"/>
+            </w:r>
+          </w:hyperlink>
+        </w:p>
+        <w:p>
+          <w:pPr>
+            <w:pStyle w:val="TM1"/>
+            <w:rPr>
+              <w:noProof/>
+              <w:lang w:val="en-GB" w:eastAsia="en-GB"/>
+            </w:rPr>
+          </w:pPr>
+          <w:hyperlink w:anchor="_Toc63941459" w:history="1">
+            <w:r>
+              <w:rPr>
+                <w:rStyle w:val="Lienhypertexte"/>
+                <w:rFonts w:ascii="Avenir Next LT Pro" w:hAnsi="Avenir Next LT Pro"/>
+                <w:noProof/>
+              </w:rPr>
+              <w:t>5</w:t>
+            </w:r>
+            <w:r>
+              <w:rPr>
+                <w:noProof/>
+                <w:lang w:val="en-GB" w:eastAsia="en-GB"/>
+              </w:rPr>
+              <w:tab/>
+            </w:r>
+            <w:r>
+              <w:rPr>
+                <w:rStyle w:val="Lienhypertexte"/>
+                <w:rFonts w:ascii="Avenir Next LT Pro" w:hAnsi="Avenir Next LT Pro"/>
+                <w:noProof/>
+              </w:rPr>
               <w:t>Devis</w:t>
             </w:r>
             <w:r>
@@ -529,7 +659,7 @@
                 <w:noProof/>
                 <w:webHidden/>
               </w:rPr>
-              <w:instrText xml:space="preserve"> PAGEREF _Toc60068867 \h </w:instrText>
+              <w:instrText xml:space="preserve"> PAGEREF _Toc63941459 \h </w:instrText>
             </w:r>
             <w:r>
               <w:rPr>
@@ -549,7 +679,7 @@
                 <w:noProof/>
                 <w:webHidden/>
               </w:rPr>
-              <w:t>3</w:t>
+              <w:t>4</w:t>
             </w:r>
             <w:r>
               <w:rPr>
@@ -586,22 +716,13 @@
           <w:lang w:val="en-GB"/>
         </w:rPr>
       </w:pPr>
-      <w:bookmarkStart w:id="1" w:name="_Toc60068864"/>
-      <w:proofErr w:type="spellStart"/>
+      <w:bookmarkStart w:id="1" w:name="_Toc63941455"/>
       <w:r>
         <w:rPr>
           <w:rFonts w:ascii="Avenir Next LT Pro" w:hAnsi="Avenir Next LT Pro"/>
           <w:lang w:val="en-GB"/>
         </w:rPr>
-        <w:t>Comparaison</w:t>
-      </w:r>
-      <w:proofErr w:type="spellEnd"/>
-      <w:r>
-        <w:rPr>
-          <w:rFonts w:ascii="Avenir Next LT Pro" w:hAnsi="Avenir Next LT Pro"/>
-          <w:lang w:val="en-GB"/>
-        </w:rPr>
-        <w:t xml:space="preserve"> des orientations</w:t>
+        <w:t>Situation</w:t>
       </w:r>
       <w:bookmarkEnd w:id="1"/>
     </w:p>
@@ -609,6 +730,256 @@
       <w:pPr>
         <w:rPr>
           <w:rFonts w:ascii="Avenir Next LT Pro" w:hAnsi="Avenir Next LT Pro"/>
+        </w:rPr>
+      </w:pPr>
+      <w:proofErr w:type="spellStart"/>
+      <w:r>
+        <w:rPr>
+          <w:rFonts w:ascii="Avenir Next LT Pro" w:hAnsi="Avenir Next LT Pro"/>
+        </w:rPr>
+        <w:t>Vex</w:t>
+      </w:r>
+      <w:proofErr w:type="spellEnd"/>
+      <w:r>
+        <w:rPr>
+          <w:rFonts w:ascii="Avenir Next LT Pro" w:hAnsi="Avenir Next LT Pro"/>
+        </w:rPr>
+        <w:t xml:space="preserve">, les </w:t>
+      </w:r>
+      <w:proofErr w:type="spellStart"/>
+      <w:r>
+        <w:rPr>
+          <w:rFonts w:ascii="Avenir Next LT Pro" w:hAnsi="Avenir Next LT Pro"/>
+        </w:rPr>
+        <w:t>Prasses</w:t>
+      </w:r>
+      <w:proofErr w:type="spellEnd"/>
+      <w:r>
+        <w:rPr>
+          <w:rFonts w:ascii="Avenir Next LT Pro" w:hAnsi="Avenir Next LT Pro"/>
+        </w:rPr>
+        <w:t>. Orientation des pan</w:t>
+      </w:r>
+      <w:r>
+        <w:rPr>
+          <w:rFonts w:ascii="Avenir Next LT Pro" w:hAnsi="Avenir Next LT Pro"/>
+        </w:rPr>
+        <w:t>s</w:t>
+      </w:r>
+      <w:r>
+        <w:rPr>
+          <w:rFonts w:ascii="Avenir Next LT Pro" w:hAnsi="Avenir Next LT Pro"/>
+        </w:rPr>
+        <w:t xml:space="preserve"> E-N-E</w:t>
+      </w:r>
+      <w:r>
+        <w:rPr>
+          <w:rFonts w:ascii="Avenir Next LT Pro" w:hAnsi="Avenir Next LT Pro"/>
+        </w:rPr>
+        <w:t xml:space="preserve"> bien dégagé,</w:t>
+      </w:r>
+      <w:r>
+        <w:rPr>
+          <w:rFonts w:ascii="Avenir Next LT Pro" w:hAnsi="Avenir Next LT Pro"/>
+        </w:rPr>
+        <w:t xml:space="preserve"> ou W-S-W mais</w:t>
+      </w:r>
+      <w:r>
+        <w:rPr>
+          <w:rFonts w:ascii="Avenir Next LT Pro" w:hAnsi="Avenir Next LT Pro"/>
+        </w:rPr>
+        <w:t xml:space="preserve"> avec l’horizon plus bouché</w:t>
+      </w:r>
+      <w:r>
+        <w:rPr>
+          <w:rFonts w:ascii="Avenir Next LT Pro" w:hAnsi="Avenir Next LT Pro"/>
+        </w:rPr>
+        <w:t xml:space="preserve"> par la montagne</w:t>
+      </w:r>
+      <w:r>
+        <w:rPr>
+          <w:rFonts w:ascii="Avenir Next LT Pro" w:hAnsi="Avenir Next LT Pro"/>
+        </w:rPr>
+        <w:t>.</w:t>
+      </w:r>
+    </w:p>
+    <w:p>
+      <w:pPr>
+        <w:jc w:val="center"/>
+        <w:rPr>
+          <w:rFonts w:ascii="Avenir Next LT Pro" w:hAnsi="Avenir Next LT Pro"/>
+          <w:lang w:val="en-GB"/>
+        </w:rPr>
+      </w:pPr>
+      <w:r>
+        <w:rPr>
+          <w:noProof/>
+        </w:rPr>
+        <w:drawing>
+          <wp:inline distT="0" distB="0" distL="0" distR="0" wp14:anchorId="023A4C71" wp14:editId="657460CA">
+            <wp:extent cx="1542553" cy="2739272"/>
+            <wp:effectExtent l="0" t="0" r="635" b="4445"/>
+            <wp:docPr id="1" name="Image 1"/>
+            <wp:cNvGraphicFramePr>
+              <a:graphicFrameLocks xmlns:a="http://schemas.openxmlformats.org/drawingml/2006/main" noChangeAspect="1"/>
+            </wp:cNvGraphicFramePr>
+            <a:graphic xmlns:a="http://schemas.openxmlformats.org/drawingml/2006/main">
+              <a:graphicData uri="http://schemas.openxmlformats.org/drawingml/2006/picture">
+                <pic:pic xmlns:pic="http://schemas.openxmlformats.org/drawingml/2006/picture">
+                  <pic:nvPicPr>
+                    <pic:cNvPr id="0" name="Picture 10"/>
+                    <pic:cNvPicPr>
+                      <a:picLocks noChangeAspect="1" noChangeArrowheads="1"/>
+                    </pic:cNvPicPr>
+                  </pic:nvPicPr>
+                  <pic:blipFill>
+                    <a:blip r:embed="rId9" cstate="print">
+                      <a:extLst>
+                        <a:ext uri="{28A0092B-C50C-407E-A947-70E740481C1C}">
+                          <a14:useLocalDpi xmlns:a14="http://schemas.microsoft.com/office/drawing/2010/main" val="0"/>
+                        </a:ext>
+                      </a:extLst>
+                    </a:blip>
+                    <a:srcRect/>
+                    <a:stretch>
+                      <a:fillRect/>
+                    </a:stretch>
+                  </pic:blipFill>
+                  <pic:spPr bwMode="auto">
+                    <a:xfrm>
+                      <a:off x="0" y="0"/>
+                      <a:ext cx="1564977" cy="2779094"/>
+                    </a:xfrm>
+                    <a:prstGeom prst="rect">
+                      <a:avLst/>
+                    </a:prstGeom>
+                    <a:noFill/>
+                    <a:ln>
+                      <a:noFill/>
+                    </a:ln>
+                  </pic:spPr>
+                </pic:pic>
+              </a:graphicData>
+            </a:graphic>
+          </wp:inline>
+        </w:drawing>
+      </w:r>
+      <w:r>
+        <w:t xml:space="preserve"> </w:t>
+      </w:r>
+      <w:r>
+        <w:rPr>
+          <w:noProof/>
+        </w:rPr>
+        <w:drawing>
+          <wp:inline distT="0" distB="0" distL="0" distR="0" wp14:anchorId="5BD1719E" wp14:editId="1FD2BA59">
+            <wp:extent cx="4085831" cy="2727270"/>
+            <wp:effectExtent l="0" t="0" r="0" b="0"/>
+            <wp:docPr id="5" name="Image 5"/>
+            <wp:cNvGraphicFramePr>
+              <a:graphicFrameLocks xmlns:a="http://schemas.openxmlformats.org/drawingml/2006/main" noChangeAspect="1"/>
+            </wp:cNvGraphicFramePr>
+            <a:graphic xmlns:a="http://schemas.openxmlformats.org/drawingml/2006/main">
+              <a:graphicData uri="http://schemas.openxmlformats.org/drawingml/2006/picture">
+                <pic:pic xmlns:pic="http://schemas.openxmlformats.org/drawingml/2006/picture">
+                  <pic:nvPicPr>
+                    <pic:cNvPr id="0" name="Picture 38"/>
+                    <pic:cNvPicPr>
+                      <a:picLocks noChangeAspect="1" noChangeArrowheads="1"/>
+                    </pic:cNvPicPr>
+                  </pic:nvPicPr>
+                  <pic:blipFill>
+                    <a:blip r:embed="rId10" cstate="print">
+                      <a:extLst>
+                        <a:ext uri="{28A0092B-C50C-407E-A947-70E740481C1C}">
+                          <a14:useLocalDpi xmlns:a14="http://schemas.microsoft.com/office/drawing/2010/main" val="0"/>
+                        </a:ext>
+                      </a:extLst>
+                    </a:blip>
+                    <a:srcRect/>
+                    <a:stretch>
+                      <a:fillRect/>
+                    </a:stretch>
+                  </pic:blipFill>
+                  <pic:spPr bwMode="auto">
+                    <a:xfrm>
+                      <a:off x="0" y="0"/>
+                      <a:ext cx="4098784" cy="2735916"/>
+                    </a:xfrm>
+                    <a:prstGeom prst="rect">
+                      <a:avLst/>
+                    </a:prstGeom>
+                    <a:noFill/>
+                    <a:ln>
+                      <a:noFill/>
+                    </a:ln>
+                  </pic:spPr>
+                </pic:pic>
+              </a:graphicData>
+            </a:graphic>
+          </wp:inline>
+        </w:drawing>
+      </w:r>
+    </w:p>
+    <w:p>
+      <w:pPr>
+        <w:jc w:val="center"/>
+        <w:rPr>
+          <w:rFonts w:ascii="Avenir Next LT Pro" w:hAnsi="Avenir Next LT Pro"/>
+          <w:lang w:val="en-GB"/>
+        </w:rPr>
+      </w:pPr>
+    </w:p>
+    <w:p>
+      <w:pPr>
+        <w:jc w:val="center"/>
+        <w:rPr>
+          <w:rFonts w:ascii="Avenir Next LT Pro" w:hAnsi="Avenir Next LT Pro"/>
+          <w:lang w:val="en-GB"/>
+        </w:rPr>
+      </w:pPr>
+    </w:p>
+    <w:p>
+      <w:pPr>
+        <w:jc w:val="center"/>
+        <w:rPr>
+          <w:rFonts w:ascii="Avenir Next LT Pro" w:hAnsi="Avenir Next LT Pro"/>
+          <w:lang w:val="en-GB"/>
+        </w:rPr>
+      </w:pPr>
+    </w:p>
+    <w:p>
+      <w:pPr>
+        <w:pStyle w:val="Titre1"/>
+        <w:rPr>
+          <w:rFonts w:ascii="Avenir Next LT Pro" w:hAnsi="Avenir Next LT Pro"/>
+          <w:lang w:val="en-GB"/>
+        </w:rPr>
+      </w:pPr>
+      <w:bookmarkStart w:id="2" w:name="_Toc63941456"/>
+      <w:proofErr w:type="spellStart"/>
+      <w:r>
+        <w:rPr>
+          <w:rFonts w:ascii="Avenir Next LT Pro" w:hAnsi="Avenir Next LT Pro"/>
+          <w:lang w:val="en-GB"/>
+        </w:rPr>
+        <w:lastRenderedPageBreak/>
+        <w:t>Comparaison</w:t>
+      </w:r>
+      <w:proofErr w:type="spellEnd"/>
+      <w:r>
+        <w:rPr>
+          <w:rFonts w:ascii="Avenir Next LT Pro" w:hAnsi="Avenir Next LT Pro"/>
+          <w:lang w:val="en-GB"/>
+        </w:rPr>
+        <w:t xml:space="preserve"> des orientations</w:t>
+      </w:r>
+      <w:bookmarkEnd w:id="2"/>
+    </w:p>
+    <w:p>
+      <w:pPr>
+        <w:rPr>
+          <w:rFonts w:ascii="Avenir Next LT Pro" w:hAnsi="Avenir Next LT Pro"/>
           <w:lang w:val="en-GB"/>
         </w:rPr>
       </w:pPr>
@@ -703,6 +1074,27 @@
           <w:lang w:val="en-GB"/>
         </w:rPr>
       </w:pPr>
+      <w:r>
+        <w:rPr>
+          <w:rFonts w:ascii="Avenir Next LT Pro" w:hAnsi="Avenir Next LT Pro"/>
+          <w:lang w:val="en-GB"/>
+        </w:rPr>
+        <w:fldChar w:fldCharType="begin"/>
+      </w:r>
+      <w:r>
+        <w:rPr>
+          <w:rFonts w:ascii="Avenir Next LT Pro" w:hAnsi="Avenir Next LT Pro"/>
+          <w:lang w:val="en-GB"/>
+        </w:rPr>
+        <w:instrText xml:space="preserve"> INCLUDEPICTURE  \d "C:\\Users\\moix_\\Documents\\GitHub\\solarpotential\\ReportExport\\SolarPotential.png" \* MERGEFORMATINET </w:instrText>
+      </w:r>
+      <w:r>
+        <w:rPr>
+          <w:rFonts w:ascii="Avenir Next LT Pro" w:hAnsi="Avenir Next LT Pro"/>
+          <w:lang w:val="en-GB"/>
+        </w:rPr>
+        <w:fldChar w:fldCharType="separate"/>
+      </w:r>
       <w:r>
         <w:rPr>
           <w:rFonts w:ascii="Avenir Next LT Pro" w:hAnsi="Avenir Next LT Pro"/>
@@ -763,8 +1155,8 @@
             <v:path o:extrusionok="f" gradientshapeok="t" o:connecttype="rect"/>
             <o:lock v:ext="edit" aspectratio="t"/>
           </v:shapetype>
-          <v:shape id="_x0000_i1025" type="#_x0000_t75" style="width:522.75pt;height:209.25pt">
-            <v:imagedata r:id="rId9"/>
+          <v:shape id="_x0000_i1025" type="#_x0000_t75" style="width:522.8pt;height:209.1pt">
+            <v:imagedata r:id="rId11"/>
           </v:shape>
         </w:pict>
       </w:r>
@@ -775,26 +1167,45 @@
         </w:rPr>
         <w:fldChar w:fldCharType="end"/>
       </w:r>
+      <w:r>
+        <w:rPr>
+          <w:rFonts w:ascii="Avenir Next LT Pro" w:hAnsi="Avenir Next LT Pro"/>
+          <w:lang w:val="en-GB"/>
+        </w:rPr>
+        <w:fldChar w:fldCharType="end"/>
+      </w:r>
     </w:p>
     <w:p>
-      <w:pPr>
-        <w:rPr>
-          <w:rFonts w:ascii="Avenir Next LT Pro" w:hAnsi="Avenir Next LT Pro" w:cs="Dubai"/>
-          <w:bCs/>
-          <w:sz w:val="28"/>
-          <w:lang w:val="en-GB"/>
-        </w:rPr>
-      </w:pPr>
-      <w:r>
-        <w:rPr>
-          <w:rFonts w:ascii="Avenir Next LT Pro" w:hAnsi="Avenir Next LT Pro" w:cs="Dubai"/>
-          <w:bCs/>
-          <w:sz w:val="28"/>
-          <w:lang w:val="en-GB"/>
-        </w:rPr>
-        <w:br w:type="page"/>
+      <w:r>
+        <w:rPr>
+          <w:rFonts w:ascii="Avenir Next LT Pro" w:hAnsi="Avenir Next LT Pro"/>
+        </w:rPr>
+        <w:t xml:space="preserve">La variante 1 </w:t>
+      </w:r>
+      <w:r>
+        <w:rPr>
+          <w:rFonts w:ascii="Avenir Next LT Pro" w:hAnsi="Avenir Next LT Pro"/>
+        </w:rPr>
+        <w:t xml:space="preserve">(W) </w:t>
+      </w:r>
+      <w:r>
+        <w:rPr>
+          <w:rFonts w:ascii="Avenir Next LT Pro" w:hAnsi="Avenir Next LT Pro"/>
+        </w:rPr>
+        <w:t xml:space="preserve">est préférée, puisqu’elle produit légèrement plus </w:t>
+      </w:r>
+      <w:r>
+        <w:rPr>
+          <w:rFonts w:ascii="Avenir Next LT Pro" w:hAnsi="Avenir Next LT Pro"/>
+        </w:rPr>
+        <w:t xml:space="preserve">et </w:t>
+      </w:r>
+      <w:r>
+        <w:t>plus en hiver.</w:t>
       </w:r>
     </w:p>
+    <w:p/>
+    <w:p/>
     <w:p>
       <w:pPr>
         <w:pStyle w:val="Titre1"/>
@@ -802,12 +1213,11 @@
           <w:rFonts w:ascii="Avenir Next LT Pro" w:hAnsi="Avenir Next LT Pro"/>
         </w:rPr>
       </w:pPr>
-      <w:bookmarkStart w:id="2" w:name="_Toc60068865"/>
-      <w:r>
-        <w:rPr>
-          <w:rFonts w:ascii="Avenir Next LT Pro" w:hAnsi="Avenir Next LT Pro"/>
-        </w:rPr>
-        <w:lastRenderedPageBreak/>
+      <w:bookmarkStart w:id="3" w:name="_Toc63941457"/>
+      <w:r>
+        <w:rPr>
+          <w:rFonts w:ascii="Avenir Next LT Pro" w:hAnsi="Avenir Next LT Pro"/>
+        </w:rPr>
         <w:t>Que se passe-</w:t>
       </w:r>
       <w:proofErr w:type="spellStart"/>
@@ -823,102 +1233,6 @@
           <w:rFonts w:ascii="Avenir Next LT Pro" w:hAnsi="Avenir Next LT Pro"/>
         </w:rPr>
         <w:t xml:space="preserve"> durant la journée ?</w:t>
-      </w:r>
-      <w:bookmarkEnd w:id="2"/>
-    </w:p>
-    <w:p>
-      <w:pPr>
-        <w:rPr>
-          <w:rFonts w:ascii="Avenir Next LT Pro" w:hAnsi="Avenir Next LT Pro"/>
-        </w:rPr>
-      </w:pPr>
-    </w:p>
-    <w:p>
-      <w:pPr>
-        <w:rPr>
-          <w:rFonts w:ascii="Avenir Next LT Pro" w:hAnsi="Avenir Next LT Pro"/>
-        </w:rPr>
-      </w:pPr>
-      <w:r>
-        <w:rPr>
-          <w:rFonts w:ascii="Avenir Next LT Pro" w:hAnsi="Avenir Next LT Pro"/>
-        </w:rPr>
-        <w:t>Le rayonnement sur les surfaces durant la journée est donné ci-dessous :</w:t>
-      </w:r>
-    </w:p>
-    <w:p>
-      <w:pPr>
-        <w:rPr>
-          <w:rFonts w:ascii="Avenir Next LT Pro" w:hAnsi="Avenir Next LT Pro"/>
-        </w:rPr>
-      </w:pPr>
-      <w:r>
-        <w:rPr>
-          <w:rFonts w:ascii="Avenir Next LT Pro" w:hAnsi="Avenir Next LT Pro"/>
-        </w:rPr>
-        <w:fldChar w:fldCharType="begin"/>
-      </w:r>
-      <w:r>
-        <w:rPr>
-          <w:rFonts w:ascii="Avenir Next LT Pro" w:hAnsi="Avenir Next LT Pro"/>
-        </w:rPr>
-        <w:instrText xml:space="preserve"> </w:instrText>
-      </w:r>
-      <w:r>
-        <w:rPr>
-          <w:rFonts w:ascii="Avenir Next LT Pro" w:hAnsi="Avenir Next LT Pro"/>
-        </w:rPr>
-        <w:instrText>INCLUDEPICTURE  \d "C:\\Users\\moix_\\Documents\\GitHub\\solarpotential\\ReportExport\\TypicalDay.png" \* MERGEFORMATINET</w:instrText>
-      </w:r>
-      <w:r>
-        <w:rPr>
-          <w:rFonts w:ascii="Avenir Next LT Pro" w:hAnsi="Avenir Next LT Pro"/>
-        </w:rPr>
-        <w:instrText xml:space="preserve"> </w:instrText>
-      </w:r>
-      <w:r>
-        <w:rPr>
-          <w:rFonts w:ascii="Avenir Next LT Pro" w:hAnsi="Avenir Next LT Pro"/>
-        </w:rPr>
-        <w:fldChar w:fldCharType="separate"/>
-      </w:r>
-      <w:r>
-        <w:rPr>
-          <w:rFonts w:ascii="Avenir Next LT Pro" w:hAnsi="Avenir Next LT Pro"/>
-        </w:rPr>
-        <w:pict w14:anchorId="1D5D4DD2">
-          <v:shape id="_x0000_i1026" type="#_x0000_t75" style="width:522.75pt;height:209.25pt">
-            <v:imagedata r:id="rId10"/>
-          </v:shape>
-        </w:pict>
-      </w:r>
-      <w:r>
-        <w:rPr>
-          <w:rFonts w:ascii="Avenir Next LT Pro" w:hAnsi="Avenir Next LT Pro"/>
-        </w:rPr>
-        <w:fldChar w:fldCharType="end"/>
-      </w:r>
-    </w:p>
-    <w:p>
-      <w:pPr>
-        <w:rPr>
-          <w:rFonts w:ascii="Avenir Next LT Pro" w:hAnsi="Avenir Next LT Pro"/>
-        </w:rPr>
-      </w:pPr>
-    </w:p>
-    <w:p>
-      <w:pPr>
-        <w:pStyle w:val="Titre1"/>
-        <w:rPr>
-          <w:rFonts w:ascii="Avenir Next LT Pro" w:hAnsi="Avenir Next LT Pro"/>
-        </w:rPr>
-      </w:pPr>
-      <w:bookmarkStart w:id="3" w:name="_Toc60068866"/>
-      <w:r>
-        <w:rPr>
-          <w:rFonts w:ascii="Avenir Next LT Pro" w:hAnsi="Avenir Next LT Pro"/>
-        </w:rPr>
-        <w:t>Pire cas : un jour typique en hiver</w:t>
       </w:r>
       <w:bookmarkEnd w:id="3"/>
     </w:p>
@@ -932,7 +1246,7 @@
         <w:rPr>
           <w:rFonts w:ascii="Avenir Next LT Pro" w:hAnsi="Avenir Next LT Pro"/>
         </w:rPr>
-        <w:t>Simulation d’une journée moyenne de janvier :</w:t>
+        <w:t>Le rayonnement sur les surfaces durant la journée est donné ci-dessous :</w:t>
       </w:r>
     </w:p>
     <w:p>
@@ -951,19 +1265,37 @@
         <w:rPr>
           <w:rFonts w:ascii="Avenir Next LT Pro" w:hAnsi="Avenir Next LT Pro"/>
         </w:rPr>
+        <w:instrText xml:space="preserve"> INCLUDEPICTURE  \d "C:\\Users\\moix_\\Documents\\GitHub\\solarpotential\\ReportExport\\TypicalDay.png" \* MERGEFORMATINET </w:instrText>
+      </w:r>
+      <w:r>
+        <w:rPr>
+          <w:rFonts w:ascii="Avenir Next LT Pro" w:hAnsi="Avenir Next LT Pro"/>
+        </w:rPr>
+        <w:fldChar w:fldCharType="separate"/>
+      </w:r>
+      <w:r>
+        <w:rPr>
+          <w:rFonts w:ascii="Avenir Next LT Pro" w:hAnsi="Avenir Next LT Pro"/>
+        </w:rPr>
+        <w:fldChar w:fldCharType="begin"/>
+      </w:r>
+      <w:r>
+        <w:rPr>
+          <w:rFonts w:ascii="Avenir Next LT Pro" w:hAnsi="Avenir Next LT Pro"/>
+        </w:rPr>
         <w:instrText xml:space="preserve"> </w:instrText>
       </w:r>
       <w:r>
         <w:rPr>
           <w:rFonts w:ascii="Avenir Next LT Pro" w:hAnsi="Avenir Next LT Pro"/>
         </w:rPr>
-        <w:instrText>INCLUDEPICTURE  \d "C:\\Users\\moix_\\Documen</w:instrText>
-      </w:r>
-      <w:r>
-        <w:rPr>
-          <w:rFonts w:ascii="Avenir Next LT Pro" w:hAnsi="Avenir Next LT Pro"/>
-        </w:rPr>
-        <w:instrText>ts\\GitHub\\solarpotential\\ReportExport\\DiffuseDirectProdJanuary.png" \* MERGEFORMATINET</w:instrText>
+        <w:instrText>INCLUDEPICTURE  \d "C:\\Use</w:instrText>
+      </w:r>
+      <w:r>
+        <w:rPr>
+          <w:rFonts w:ascii="Avenir Next LT Pro" w:hAnsi="Avenir Next LT Pro"/>
+        </w:rPr>
+        <w:instrText>rs\\moix_\\Documents\\GitHub\\solarpotential\\ReportExport\\TypicalDay.png" \* MERGEFORMATINET</w:instrText>
       </w:r>
       <w:r>
         <w:rPr>
@@ -981,9 +1313,9 @@
         <w:rPr>
           <w:rFonts w:ascii="Avenir Next LT Pro" w:hAnsi="Avenir Next LT Pro"/>
         </w:rPr>
-        <w:pict w14:anchorId="2C01A229">
-          <v:shape id="_x0000_i1027" type="#_x0000_t75" style="width:522.75pt;height:209.25pt">
-            <v:imagedata r:id="rId11"/>
+        <w:pict w14:anchorId="1D5D4DD2">
+          <v:shape id="_x0000_i1026" type="#_x0000_t75" style="width:522.8pt;height:209.1pt">
+            <v:imagedata r:id="rId12"/>
           </v:shape>
         </w:pict>
       </w:r>
@@ -993,35 +1325,75 @@
         </w:rPr>
         <w:fldChar w:fldCharType="end"/>
       </w:r>
-    </w:p>
-    <w:bookmarkEnd w:id="0"/>
-    <w:p>
-      <w:pPr>
-        <w:rPr>
-          <w:rFonts w:ascii="Avenir Next LT Pro" w:hAnsi="Avenir Next LT Pro"/>
-        </w:rPr>
-      </w:pPr>
-      <w:r>
-        <w:rPr>
-          <w:rFonts w:ascii="Avenir Next LT Pro" w:hAnsi="Avenir Next LT Pro"/>
-        </w:rPr>
-        <w:br w:type="page"/>
+      <w:r>
+        <w:rPr>
+          <w:rFonts w:ascii="Avenir Next LT Pro" w:hAnsi="Avenir Next LT Pro"/>
+        </w:rPr>
+        <w:fldChar w:fldCharType="end"/>
       </w:r>
     </w:p>
     <w:p>
       <w:pPr>
+        <w:rPr>
+          <w:rFonts w:ascii="Avenir Next LT Pro" w:hAnsi="Avenir Next LT Pro"/>
+        </w:rPr>
+      </w:pPr>
+      <w:r>
+        <w:rPr>
+          <w:rFonts w:ascii="Avenir Next LT Pro" w:hAnsi="Avenir Next LT Pro"/>
+        </w:rPr>
+        <w:t>L’utilisation des charges sera à optimiser sur l’après-midi (lessives, recharge voiture, …)</w:t>
+      </w:r>
+    </w:p>
+    <w:p>
+      <w:pPr>
+        <w:rPr>
+          <w:rFonts w:ascii="Avenir Next LT Pro" w:hAnsi="Avenir Next LT Pro"/>
+        </w:rPr>
+      </w:pPr>
+    </w:p>
+    <w:p>
+      <w:pPr>
+        <w:rPr>
+          <w:rFonts w:ascii="Avenir Next LT Pro" w:hAnsi="Avenir Next LT Pro"/>
+        </w:rPr>
+      </w:pPr>
+    </w:p>
+    <w:p>
+      <w:pPr>
+        <w:rPr>
+          <w:rFonts w:ascii="Avenir Next LT Pro" w:hAnsi="Avenir Next LT Pro"/>
+        </w:rPr>
+      </w:pPr>
+    </w:p>
+    <w:p>
+      <w:pPr>
+        <w:rPr>
+          <w:rFonts w:ascii="Avenir Next LT Pro" w:hAnsi="Avenir Next LT Pro"/>
+        </w:rPr>
+      </w:pPr>
+    </w:p>
+    <w:p>
+      <w:pPr>
+        <w:rPr>
+          <w:rFonts w:ascii="Avenir Next LT Pro" w:hAnsi="Avenir Next LT Pro"/>
+        </w:rPr>
+      </w:pPr>
+    </w:p>
+    <w:p>
+      <w:pPr>
         <w:pStyle w:val="Titre1"/>
         <w:rPr>
           <w:rFonts w:ascii="Avenir Next LT Pro" w:hAnsi="Avenir Next LT Pro"/>
         </w:rPr>
       </w:pPr>
-      <w:bookmarkStart w:id="4" w:name="_Toc60068867"/>
+      <w:bookmarkStart w:id="4" w:name="_Toc63941458"/>
       <w:r>
         <w:rPr>
           <w:rFonts w:ascii="Avenir Next LT Pro" w:hAnsi="Avenir Next LT Pro"/>
         </w:rPr>
         <w:lastRenderedPageBreak/>
-        <w:t>Devis</w:t>
+        <w:t>Pire cas : un jour typique en hiver</w:t>
       </w:r>
       <w:bookmarkEnd w:id="4"/>
     </w:p>
@@ -1031,6 +1403,12 @@
           <w:rFonts w:ascii="Avenir Next LT Pro" w:hAnsi="Avenir Next LT Pro"/>
         </w:rPr>
       </w:pPr>
+      <w:r>
+        <w:rPr>
+          <w:rFonts w:ascii="Avenir Next LT Pro" w:hAnsi="Avenir Next LT Pro"/>
+        </w:rPr>
+        <w:t>Simulation d’une journée moyenne de janvier :</w:t>
+      </w:r>
     </w:p>
     <w:p>
       <w:pPr>
@@ -1042,7 +1420,378 @@
         <w:rPr>
           <w:rFonts w:ascii="Avenir Next LT Pro" w:hAnsi="Avenir Next LT Pro"/>
         </w:rPr>
-        <w:t>A faire</w:t>
+        <w:fldChar w:fldCharType="begin"/>
+      </w:r>
+      <w:r>
+        <w:rPr>
+          <w:rFonts w:ascii="Avenir Next LT Pro" w:hAnsi="Avenir Next LT Pro"/>
+        </w:rPr>
+        <w:instrText xml:space="preserve"> INCLUDEPICTURE  \d "C:\\Users\\moix_\\Documents\\GitHub\\solarpotential\\ReportExport\\DiffuseDirectProdJanuary.png" \* MERGEFORMATINET </w:instrText>
+      </w:r>
+      <w:r>
+        <w:rPr>
+          <w:rFonts w:ascii="Avenir Next LT Pro" w:hAnsi="Avenir Next LT Pro"/>
+        </w:rPr>
+        <w:fldChar w:fldCharType="separate"/>
+      </w:r>
+      <w:r>
+        <w:rPr>
+          <w:rFonts w:ascii="Avenir Next LT Pro" w:hAnsi="Avenir Next LT Pro"/>
+        </w:rPr>
+        <w:fldChar w:fldCharType="begin"/>
+      </w:r>
+      <w:r>
+        <w:rPr>
+          <w:rFonts w:ascii="Avenir Next LT Pro" w:hAnsi="Avenir Next LT Pro"/>
+        </w:rPr>
+        <w:instrText xml:space="preserve"> </w:instrText>
+      </w:r>
+      <w:r>
+        <w:rPr>
+          <w:rFonts w:ascii="Avenir Next LT Pro" w:hAnsi="Avenir Next LT Pro"/>
+        </w:rPr>
+        <w:instrText>INCLUDEPICTURE  \d "C:\\Users\\moix_\\Documents\\GitHub\\solarpotential\\ReportExport\\DiffuseDirectProdJanuary.png" \* MERGEFORMATINET</w:instrText>
+      </w:r>
+      <w:r>
+        <w:rPr>
+          <w:rFonts w:ascii="Avenir Next LT Pro" w:hAnsi="Avenir Next LT Pro"/>
+        </w:rPr>
+        <w:instrText xml:space="preserve"> </w:instrText>
+      </w:r>
+      <w:r>
+        <w:rPr>
+          <w:rFonts w:ascii="Avenir Next LT Pro" w:hAnsi="Avenir Next LT Pro"/>
+        </w:rPr>
+        <w:fldChar w:fldCharType="separate"/>
+      </w:r>
+      <w:r>
+        <w:rPr>
+          <w:rFonts w:ascii="Avenir Next LT Pro" w:hAnsi="Avenir Next LT Pro"/>
+        </w:rPr>
+        <w:pict w14:anchorId="2C01A229">
+          <v:shape id="_x0000_i1027" type="#_x0000_t75" style="width:522.8pt;height:209.1pt">
+            <v:imagedata r:id="rId13"/>
+          </v:shape>
+        </w:pict>
+      </w:r>
+      <w:r>
+        <w:rPr>
+          <w:rFonts w:ascii="Avenir Next LT Pro" w:hAnsi="Avenir Next LT Pro"/>
+        </w:rPr>
+        <w:fldChar w:fldCharType="end"/>
+      </w:r>
+      <w:r>
+        <w:rPr>
+          <w:rFonts w:ascii="Avenir Next LT Pro" w:hAnsi="Avenir Next LT Pro"/>
+        </w:rPr>
+        <w:fldChar w:fldCharType="end"/>
+      </w:r>
+    </w:p>
+    <w:p>
+      <w:pPr>
+        <w:rPr>
+          <w:rFonts w:ascii="Avenir Next LT Pro" w:hAnsi="Avenir Next LT Pro"/>
+        </w:rPr>
+      </w:pPr>
+      <w:r>
+        <w:rPr>
+          <w:rFonts w:ascii="Avenir Next LT Pro" w:hAnsi="Avenir Next LT Pro"/>
+        </w:rPr>
+        <w:br w:type="page"/>
+      </w:r>
+    </w:p>
+    <w:p>
+      <w:pPr>
+        <w:pStyle w:val="Titre1"/>
+        <w:rPr>
+          <w:rFonts w:ascii="Avenir Next LT Pro" w:hAnsi="Avenir Next LT Pro"/>
+        </w:rPr>
+      </w:pPr>
+      <w:bookmarkStart w:id="5" w:name="_Toc63941459"/>
+      <w:bookmarkEnd w:id="0"/>
+      <w:r>
+        <w:rPr>
+          <w:rFonts w:ascii="Avenir Next LT Pro" w:hAnsi="Avenir Next LT Pro"/>
+        </w:rPr>
+        <w:lastRenderedPageBreak/>
+        <w:t>Devis</w:t>
+      </w:r>
+      <w:bookmarkEnd w:id="5"/>
+    </w:p>
+    <w:p/>
+    <w:p>
+      <w:pPr>
+        <w:rPr>
+          <w:rFonts w:ascii="Avenir Next LT Pro" w:hAnsi="Avenir Next LT Pro"/>
+        </w:rPr>
+      </w:pPr>
+      <w:r>
+        <w:rPr>
+          <w:rFonts w:ascii="Avenir Next LT Pro" w:hAnsi="Avenir Next LT Pro"/>
+        </w:rPr>
+        <w:t>Selon les chiffres indicatifs de la confédération :</w:t>
+      </w:r>
+    </w:p>
+    <w:p>
+      <w:pPr>
+        <w:rPr>
+          <w:rFonts w:ascii="Avenir Next LT Pro" w:hAnsi="Avenir Next LT Pro"/>
+        </w:rPr>
+      </w:pPr>
+      <w:r>
+        <w:rPr>
+          <w:noProof/>
+        </w:rPr>
+        <mc:AlternateContent>
+          <mc:Choice Requires="wps">
+            <w:drawing>
+              <wp:anchor distT="0" distB="0" distL="114300" distR="114300" simplePos="0" relativeHeight="251662336" behindDoc="0" locked="0" layoutInCell="1" allowOverlap="1" wp14:anchorId="1149F37C" wp14:editId="4953D0BB">
+                <wp:simplePos x="0" y="0"/>
+                <wp:positionH relativeFrom="column">
+                  <wp:posOffset>476250</wp:posOffset>
+                </wp:positionH>
+                <wp:positionV relativeFrom="paragraph">
+                  <wp:posOffset>3099685</wp:posOffset>
+                </wp:positionV>
+                <wp:extent cx="1394114" cy="10289"/>
+                <wp:effectExtent l="19050" t="19050" r="15875" b="27940"/>
+                <wp:wrapNone/>
+                <wp:docPr id="4" name="Connecteur droit 4"/>
+                <wp:cNvGraphicFramePr/>
+                <a:graphic xmlns:a="http://schemas.openxmlformats.org/drawingml/2006/main">
+                  <a:graphicData uri="http://schemas.microsoft.com/office/word/2010/wordprocessingShape">
+                    <wps:wsp>
+                      <wps:cNvCnPr/>
+                      <wps:spPr>
+                        <a:xfrm flipH="1" flipV="1">
+                          <a:off x="0" y="0"/>
+                          <a:ext cx="1394114" cy="10289"/>
+                        </a:xfrm>
+                        <a:prstGeom prst="line">
+                          <a:avLst/>
+                        </a:prstGeom>
+                        <a:ln w="38100">
+                          <a:solidFill>
+                            <a:schemeClr val="accent1"/>
+                          </a:solidFill>
+                        </a:ln>
+                      </wps:spPr>
+                      <wps:style>
+                        <a:lnRef idx="1">
+                          <a:schemeClr val="accent1"/>
+                        </a:lnRef>
+                        <a:fillRef idx="0">
+                          <a:schemeClr val="accent1"/>
+                        </a:fillRef>
+                        <a:effectRef idx="0">
+                          <a:schemeClr val="accent1"/>
+                        </a:effectRef>
+                        <a:fontRef idx="minor">
+                          <a:schemeClr val="tx1"/>
+                        </a:fontRef>
+                      </wps:style>
+                      <wps:bodyPr/>
+                    </wps:wsp>
+                  </a:graphicData>
+                </a:graphic>
+                <wp14:sizeRelH relativeFrom="margin">
+                  <wp14:pctWidth>0</wp14:pctWidth>
+                </wp14:sizeRelH>
+                <wp14:sizeRelV relativeFrom="margin">
+                  <wp14:pctHeight>0</wp14:pctHeight>
+                </wp14:sizeRelV>
+              </wp:anchor>
+            </w:drawing>
+          </mc:Choice>
+          <mc:Fallback>
+            <w:pict>
+              <v:line w14:anchorId="4D48341C" id="Connecteur droit 4" o:spid="_x0000_s1026" style="position:absolute;flip:x y;z-index:251662336;visibility:visible;mso-wrap-style:square;mso-width-percent:0;mso-height-percent:0;mso-wrap-distance-left:9pt;mso-wrap-distance-top:0;mso-wrap-distance-right:9pt;mso-wrap-distance-bottom:0;mso-position-horizontal:absolute;mso-position-horizontal-relative:text;mso-position-vertical:absolute;mso-position-vertical-relative:text;mso-width-percent:0;mso-height-percent:0;mso-width-relative:margin;mso-height-relative:margin" from="37.5pt,244.05pt" to="147.25pt,244.85pt" o:gfxdata="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" strokecolor="#4f81bd [3204]" strokeweight="3pt"/>
+            </w:pict>
+          </mc:Fallback>
+        </mc:AlternateContent>
+      </w:r>
+      <w:r>
+        <w:rPr>
+          <w:noProof/>
+        </w:rPr>
+        <mc:AlternateContent>
+          <mc:Choice Requires="wps">
+            <w:drawing>
+              <wp:anchor distT="0" distB="0" distL="114300" distR="114300" simplePos="0" relativeHeight="251660288" behindDoc="0" locked="0" layoutInCell="1" allowOverlap="1" wp14:anchorId="223B5F7D" wp14:editId="44870624">
+                <wp:simplePos x="0" y="0"/>
+                <wp:positionH relativeFrom="column">
+                  <wp:posOffset>1672855</wp:posOffset>
+                </wp:positionH>
+                <wp:positionV relativeFrom="paragraph">
+                  <wp:posOffset>2766950</wp:posOffset>
+                </wp:positionV>
+                <wp:extent cx="9054" cy="1213165"/>
+                <wp:effectExtent l="19050" t="19050" r="29210" b="6350"/>
+                <wp:wrapNone/>
+                <wp:docPr id="3" name="Connecteur droit 3"/>
+                <wp:cNvGraphicFramePr/>
+                <a:graphic xmlns:a="http://schemas.openxmlformats.org/drawingml/2006/main">
+                  <a:graphicData uri="http://schemas.microsoft.com/office/word/2010/wordprocessingShape">
+                    <wps:wsp>
+                      <wps:cNvCnPr/>
+                      <wps:spPr>
+                        <a:xfrm flipH="1" flipV="1">
+                          <a:off x="0" y="0"/>
+                          <a:ext cx="9054" cy="1213165"/>
+                        </a:xfrm>
+                        <a:prstGeom prst="line">
+                          <a:avLst/>
+                        </a:prstGeom>
+                        <a:ln w="38100">
+                          <a:solidFill>
+                            <a:schemeClr val="accent1"/>
+                          </a:solidFill>
+                        </a:ln>
+                      </wps:spPr>
+                      <wps:style>
+                        <a:lnRef idx="1">
+                          <a:schemeClr val="accent1"/>
+                        </a:lnRef>
+                        <a:fillRef idx="0">
+                          <a:schemeClr val="accent1"/>
+                        </a:fillRef>
+                        <a:effectRef idx="0">
+                          <a:schemeClr val="accent1"/>
+                        </a:effectRef>
+                        <a:fontRef idx="minor">
+                          <a:schemeClr val="tx1"/>
+                        </a:fontRef>
+                      </wps:style>
+                      <wps:bodyPr/>
+                    </wps:wsp>
+                  </a:graphicData>
+                </a:graphic>
+              </wp:anchor>
+            </w:drawing>
+          </mc:Choice>
+          <mc:Fallback>
+            <w:pict>
+              <v:line w14:anchorId="4F8CB164" id="Connecteur droit 3" o:spid="_x0000_s1026" style="position:absolute;flip:x y;z-index:251660288;visibility:visible;mso-wrap-style:square;mso-wrap-distance-left:9pt;mso-wrap-distance-top:0;mso-wrap-distance-right:9pt;mso-wrap-distance-bottom:0;mso-position-horizontal:absolute;mso-position-horizontal-relative:text;mso-position-vertical:absolute;mso-position-vertical-relative:text" from="131.7pt,217.85pt" to="132.4pt,313.35pt" o:gfxdata="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" strokecolor="#4f81bd [3204]" strokeweight="3pt"/>
+            </w:pict>
+          </mc:Fallback>
+        </mc:AlternateContent>
+      </w:r>
+      <w:r>
+        <w:rPr>
+          <w:noProof/>
+        </w:rPr>
+        <w:drawing>
+          <wp:inline distT="0" distB="0" distL="0" distR="0" wp14:anchorId="400E0704" wp14:editId="19A0C7A9">
+            <wp:extent cx="5088047" cy="4637325"/>
+            <wp:effectExtent l="0" t="0" r="0" b="0"/>
+            <wp:docPr id="2" name="Image 2"/>
+            <wp:cNvGraphicFramePr>
+              <a:graphicFrameLocks xmlns:a="http://schemas.openxmlformats.org/drawingml/2006/main" noChangeAspect="1"/>
+            </wp:cNvGraphicFramePr>
+            <a:graphic xmlns:a="http://schemas.openxmlformats.org/drawingml/2006/main">
+              <a:graphicData uri="http://schemas.openxmlformats.org/drawingml/2006/picture">
+                <pic:pic xmlns:pic="http://schemas.openxmlformats.org/drawingml/2006/picture">
+                  <pic:nvPicPr>
+                    <pic:cNvPr id="0" name="Picture 18"/>
+                    <pic:cNvPicPr>
+                      <a:picLocks noChangeAspect="1" noChangeArrowheads="1"/>
+                    </pic:cNvPicPr>
+                  </pic:nvPicPr>
+                  <pic:blipFill>
+                    <a:blip r:embed="rId14">
+                      <a:extLst>
+                        <a:ext uri="{28A0092B-C50C-407E-A947-70E740481C1C}">
+                          <a14:useLocalDpi xmlns:a14="http://schemas.microsoft.com/office/drawing/2010/main" val="0"/>
+                        </a:ext>
+                      </a:extLst>
+                    </a:blip>
+                    <a:srcRect/>
+                    <a:stretch>
+                      <a:fillRect/>
+                    </a:stretch>
+                  </pic:blipFill>
+                  <pic:spPr bwMode="auto">
+                    <a:xfrm>
+                      <a:off x="0" y="0"/>
+                      <a:ext cx="5094215" cy="4642947"/>
+                    </a:xfrm>
+                    <a:prstGeom prst="rect">
+                      <a:avLst/>
+                    </a:prstGeom>
+                    <a:noFill/>
+                    <a:ln>
+                      <a:noFill/>
+                    </a:ln>
+                  </pic:spPr>
+                </pic:pic>
+              </a:graphicData>
+            </a:graphic>
+          </wp:inline>
+        </w:drawing>
+      </w:r>
+    </w:p>
+    <w:p>
+      <w:pPr>
+        <w:rPr>
+          <w:rFonts w:ascii="Avenir Next LT Pro" w:hAnsi="Avenir Next LT Pro"/>
+        </w:rPr>
+      </w:pPr>
+      <w:r>
+        <w:rPr>
+          <w:rFonts w:ascii="Avenir Next LT Pro" w:hAnsi="Avenir Next LT Pro"/>
+        </w:rPr>
+        <w:t>8kWp à 278</w:t>
+      </w:r>
+      <w:r>
+        <w:rPr>
+          <w:rFonts w:ascii="Avenir Next LT Pro" w:hAnsi="Avenir Next LT Pro"/>
+        </w:rPr>
+        <w:t>8</w:t>
+      </w:r>
+      <w:r>
+        <w:rPr>
+          <w:rFonts w:ascii="Avenir Next LT Pro" w:hAnsi="Avenir Next LT Pro"/>
+        </w:rPr>
+        <w:t>CHF/</w:t>
+      </w:r>
+      <w:proofErr w:type="spellStart"/>
+      <w:r>
+        <w:rPr>
+          <w:rFonts w:ascii="Avenir Next LT Pro" w:hAnsi="Avenir Next LT Pro"/>
+        </w:rPr>
+        <w:t>kWp</w:t>
+      </w:r>
+      <w:proofErr w:type="spellEnd"/>
+      <w:r>
+        <w:rPr>
+          <w:rFonts w:ascii="Avenir Next LT Pro" w:hAnsi="Avenir Next LT Pro"/>
+        </w:rPr>
+        <w:t xml:space="preserve"> sont estimés à 22’307CHF moins la RU</w:t>
+      </w:r>
+      <w:r>
+        <w:rPr>
+          <w:rFonts w:ascii="Avenir Next LT Pro" w:hAnsi="Avenir Next LT Pro"/>
+        </w:rPr>
+        <w:t xml:space="preserve"> qu’il faudra soustraire.</w:t>
+      </w:r>
+    </w:p>
+    <w:p>
+      <w:pPr>
+        <w:rPr>
+          <w:rFonts w:ascii="Avenir Next LT Pro" w:hAnsi="Avenir Next LT Pro"/>
+        </w:rPr>
+      </w:pPr>
+      <w:r>
+        <w:rPr>
+          <w:rFonts w:ascii="Avenir Next LT Pro" w:hAnsi="Avenir Next LT Pro"/>
+        </w:rPr>
+        <w:t>Cela est bien corroboré par deux offres indépendantes demandées étant donné les tarifs entreprises</w:t>
+      </w:r>
+      <w:r>
+        <w:rPr>
+          <w:rFonts w:ascii="Avenir Next LT Pro" w:hAnsi="Avenir Next LT Pro"/>
+        </w:rPr>
+        <w:t xml:space="preserve"> qui pourront être appliqués.</w:t>
       </w:r>
     </w:p>
     <w:p>
@@ -1052,21 +1801,28 @@
         </w:pBdr>
         <w:rPr>
           <w:rFonts w:ascii="Avenir Next LT Pro" w:hAnsi="Avenir Next LT Pro"/>
-          <w:lang w:val="en-GB"/>
         </w:rPr>
       </w:pPr>
     </w:p>
     <w:p>
       <w:pPr>
-        <w:rPr>
-          <w:rFonts w:ascii="Avenir Next LT Pro" w:hAnsi="Avenir Next LT Pro"/>
-          <w:lang w:val="en-GB"/>
-        </w:rPr>
-      </w:pPr>
-      <w:r>
-        <w:rPr>
-          <w:rFonts w:ascii="Avenir Next LT Pro" w:hAnsi="Avenir Next LT Pro"/>
-          <w:lang w:val="en-GB"/>
+        <w:pBdr>
+          <w:bottom w:val="single" w:sz="12" w:space="1" w:color="auto"/>
+        </w:pBdr>
+        <w:rPr>
+          <w:rFonts w:ascii="Avenir Next LT Pro" w:hAnsi="Avenir Next LT Pro"/>
+        </w:rPr>
+      </w:pPr>
+    </w:p>
+    <w:p>
+      <w:pPr>
+        <w:rPr>
+          <w:rFonts w:ascii="Avenir Next LT Pro" w:hAnsi="Avenir Next LT Pro"/>
+        </w:rPr>
+      </w:pPr>
+      <w:r>
+        <w:rPr>
+          <w:rFonts w:ascii="Avenir Next LT Pro" w:hAnsi="Avenir Next LT Pro"/>
         </w:rPr>
         <w:t xml:space="preserve"> </w:t>
       </w:r>
@@ -1074,7 +1830,7 @@
     <w:tbl>
       <w:tblPr>
         <w:tblStyle w:val="Grilledutableau"/>
-        <w:tblW w:w="0" w:type="auto"/>
+        <w:tblW w:w="10490" w:type="dxa"/>
         <w:tblBorders>
           <w:top w:val="none" w:sz="0" w:space="0" w:color="auto"/>
           <w:left w:val="none" w:sz="0" w:space="0" w:color="auto"/>
@@ -1089,7 +1845,7 @@
       <w:tblGrid>
         <w:gridCol w:w="4962"/>
         <w:gridCol w:w="1107"/>
-        <w:gridCol w:w="3219"/>
+        <w:gridCol w:w="4421"/>
       </w:tblGrid>
       <w:tr>
         <w:tc>
@@ -1103,29 +1859,42 @@
                 <w:rFonts w:ascii="Avenir Next LT Pro" w:hAnsi="Avenir Next LT Pro"/>
                 <w:sz w:val="23"/>
                 <w:szCs w:val="23"/>
-                <w:lang w:val="en-GB"/>
               </w:rPr>
             </w:pPr>
           </w:p>
           <w:p>
             <w:pPr>
               <w:rPr>
+                <w:lang w:val="en-GB"/>
+              </w:rPr>
+            </w:pPr>
+            <w:proofErr w:type="gramStart"/>
+            <w:r>
+              <w:rPr>
                 <w:rFonts w:ascii="Avenir Next LT Pro" w:hAnsi="Avenir Next LT Pro"/>
                 <w:sz w:val="23"/>
                 <w:szCs w:val="23"/>
                 <w:lang w:val="en-GB"/>
               </w:rPr>
-            </w:pPr>
-            <w:r>
+              <w:t>Contact  :</w:t>
+            </w:r>
+            <w:proofErr w:type="gramEnd"/>
+            <w:r>
+              <w:rPr>
+                <w:lang w:val="en-GB"/>
+              </w:rPr>
+              <w:t xml:space="preserve"> </w:t>
+            </w:r>
+          </w:p>
+          <w:p>
+            <w:pPr>
               <w:rPr>
                 <w:rFonts w:ascii="Avenir Next LT Pro" w:hAnsi="Avenir Next LT Pro"/>
                 <w:sz w:val="23"/>
                 <w:szCs w:val="23"/>
                 <w:lang w:val="en-GB"/>
               </w:rPr>
-              <w:t xml:space="preserve">Contact us </w:t>
-            </w:r>
-            <w:proofErr w:type="gramStart"/>
+            </w:pPr>
             <w:r>
               <w:rPr>
                 <w:rFonts w:ascii="Avenir Next LT Pro" w:hAnsi="Avenir Next LT Pro"/>
@@ -1133,9 +1902,8 @@
                 <w:szCs w:val="23"/>
                 <w:lang w:val="en-GB"/>
               </w:rPr>
-              <w:t>on :</w:t>
-            </w:r>
-            <w:proofErr w:type="gramEnd"/>
+              <w:t>Moix Pierre-Olivier</w:t>
+            </w:r>
           </w:p>
           <w:p>
             <w:pPr>
@@ -1146,14 +1914,162 @@
                 <w:lang w:val="en-GB"/>
               </w:rPr>
             </w:pPr>
-            <w:hyperlink r:id="rId12" w:history="1">
+            <w:r>
+              <w:rPr>
+                <w:rFonts w:ascii="Avenir Next LT Pro" w:hAnsi="Avenir Next LT Pro"/>
+                <w:sz w:val="23"/>
+                <w:szCs w:val="23"/>
+                <w:lang w:val="en-GB"/>
+              </w:rPr>
+              <w:t xml:space="preserve">Albedo Engineering </w:t>
+            </w:r>
+            <w:proofErr w:type="spellStart"/>
+            <w:r>
+              <w:rPr>
+                <w:rFonts w:ascii="Avenir Next LT Pro" w:hAnsi="Avenir Next LT Pro"/>
+                <w:sz w:val="23"/>
+                <w:szCs w:val="23"/>
+                <w:lang w:val="en-GB"/>
+              </w:rPr>
+              <w:t>Sàrl</w:t>
+            </w:r>
+            <w:proofErr w:type="spellEnd"/>
+          </w:p>
+          <w:p>
+            <w:pPr>
+              <w:rPr>
+                <w:rFonts w:ascii="Avenir Next LT Pro" w:hAnsi="Avenir Next LT Pro"/>
+                <w:sz w:val="23"/>
+                <w:szCs w:val="23"/>
+                <w:lang w:val="en-GB"/>
+              </w:rPr>
+            </w:pPr>
+            <w:r>
+              <w:rPr>
+                <w:rFonts w:ascii="Avenir Next LT Pro" w:hAnsi="Avenir Next LT Pro"/>
+                <w:sz w:val="23"/>
+                <w:szCs w:val="23"/>
+                <w:lang w:val="en-GB"/>
+              </w:rPr>
+              <w:t xml:space="preserve">Route du </w:t>
+            </w:r>
+            <w:proofErr w:type="spellStart"/>
+            <w:r>
+              <w:rPr>
+                <w:rFonts w:ascii="Avenir Next LT Pro" w:hAnsi="Avenir Next LT Pro"/>
+                <w:sz w:val="23"/>
+                <w:szCs w:val="23"/>
+                <w:lang w:val="en-GB"/>
+              </w:rPr>
+              <w:t>Mourty</w:t>
+            </w:r>
+            <w:proofErr w:type="spellEnd"/>
+            <w:r>
+              <w:rPr>
+                <w:rFonts w:ascii="Avenir Next LT Pro" w:hAnsi="Avenir Next LT Pro"/>
+                <w:sz w:val="23"/>
+                <w:szCs w:val="23"/>
+                <w:lang w:val="en-GB"/>
+              </w:rPr>
+              <w:t xml:space="preserve"> 5, </w:t>
+            </w:r>
+            <w:proofErr w:type="spellStart"/>
+            <w:r>
+              <w:rPr>
+                <w:rFonts w:ascii="Avenir Next LT Pro" w:hAnsi="Avenir Next LT Pro"/>
+                <w:sz w:val="23"/>
+                <w:szCs w:val="23"/>
+                <w:lang w:val="en-GB"/>
+              </w:rPr>
+              <w:t>Praz</w:t>
+            </w:r>
+            <w:proofErr w:type="spellEnd"/>
+            <w:r>
+              <w:rPr>
+                <w:rFonts w:ascii="Avenir Next LT Pro" w:hAnsi="Avenir Next LT Pro"/>
+                <w:sz w:val="23"/>
+                <w:szCs w:val="23"/>
+                <w:lang w:val="en-GB"/>
+              </w:rPr>
+              <w:t>-Jean</w:t>
+            </w:r>
+          </w:p>
+          <w:p>
+            <w:pPr>
+              <w:rPr>
+                <w:rFonts w:ascii="Avenir Next LT Pro" w:hAnsi="Avenir Next LT Pro"/>
+                <w:sz w:val="23"/>
+                <w:szCs w:val="23"/>
+              </w:rPr>
+            </w:pPr>
+            <w:r>
+              <w:rPr>
+                <w:rFonts w:ascii="Avenir Next LT Pro" w:hAnsi="Avenir Next LT Pro"/>
+                <w:sz w:val="23"/>
+                <w:szCs w:val="23"/>
+              </w:rPr>
+              <w:t xml:space="preserve">1982 </w:t>
+            </w:r>
+            <w:proofErr w:type="spellStart"/>
+            <w:r>
+              <w:rPr>
+                <w:rFonts w:ascii="Avenir Next LT Pro" w:hAnsi="Avenir Next LT Pro"/>
+                <w:sz w:val="23"/>
+                <w:szCs w:val="23"/>
+              </w:rPr>
+              <w:t>Euseigne</w:t>
+            </w:r>
+            <w:proofErr w:type="spellEnd"/>
+          </w:p>
+          <w:p>
+            <w:pPr>
+              <w:rPr>
+                <w:rFonts w:ascii="Avenir Next LT Pro" w:hAnsi="Avenir Next LT Pro"/>
+                <w:sz w:val="23"/>
+                <w:szCs w:val="23"/>
+              </w:rPr>
+            </w:pPr>
+            <w:r>
+              <w:rPr>
+                <w:rFonts w:ascii="Avenir Next LT Pro" w:hAnsi="Avenir Next LT Pro"/>
+                <w:sz w:val="23"/>
+                <w:szCs w:val="23"/>
+              </w:rPr>
+              <w:t>tel: 079.755 16 84</w:t>
+            </w:r>
+          </w:p>
+          <w:p>
+            <w:pPr>
+              <w:rPr>
+                <w:rFonts w:ascii="Avenir Next LT Pro" w:hAnsi="Avenir Next LT Pro"/>
+                <w:sz w:val="23"/>
+                <w:szCs w:val="23"/>
+              </w:rPr>
+            </w:pPr>
+            <w:r>
+              <w:rPr>
+                <w:rFonts w:ascii="Avenir Next LT Pro" w:hAnsi="Avenir Next LT Pro"/>
+                <w:sz w:val="23"/>
+                <w:szCs w:val="23"/>
+              </w:rPr>
+              <w:t>IDE CHE-174.339.006</w:t>
+            </w:r>
+          </w:p>
+          <w:p>
+            <w:pPr>
+              <w:rPr>
+                <w:rFonts w:ascii="Avenir Next LT Pro" w:hAnsi="Avenir Next LT Pro"/>
+                <w:sz w:val="23"/>
+                <w:szCs w:val="23"/>
+              </w:rPr>
+            </w:pPr>
+            <w:hyperlink r:id="rId15" w:history="1">
               <w:r>
                 <w:rPr>
                   <w:rStyle w:val="Lienhypertexte"/>
                   <w:rFonts w:ascii="Avenir Next LT Pro" w:hAnsi="Avenir Next LT Pro"/>
                   <w:sz w:val="23"/>
                   <w:szCs w:val="23"/>
-                  <w:lang w:val="en-GB"/>
                 </w:rPr>
                 <w:t>info@albedo.ch</w:t>
               </w:r>
@@ -1163,7 +2079,6 @@
                 <w:rFonts w:ascii="Avenir Next LT Pro" w:hAnsi="Avenir Next LT Pro"/>
                 <w:sz w:val="23"/>
                 <w:szCs w:val="23"/>
-                <w:lang w:val="en-GB"/>
               </w:rPr>
               <w:t xml:space="preserve"> </w:t>
             </w:r>
@@ -1174,7 +2089,6 @@
                 <w:rFonts w:ascii="Avenir Next LT Pro" w:hAnsi="Avenir Next LT Pro"/>
                 <w:sz w:val="23"/>
                 <w:szCs w:val="23"/>
-                <w:lang w:val="en-GB"/>
               </w:rPr>
             </w:pPr>
           </w:p>
@@ -1182,7 +2096,6 @@
             <w:pPr>
               <w:rPr>
                 <w:rFonts w:ascii="Avenir Next LT Pro" w:hAnsi="Avenir Next LT Pro"/>
-                <w:lang w:val="en-GB"/>
               </w:rPr>
             </w:pPr>
           </w:p>
@@ -1196,21 +2109,19 @@
             <w:pPr>
               <w:rPr>
                 <w:rFonts w:ascii="Avenir Next LT Pro" w:hAnsi="Avenir Next LT Pro"/>
-                <w:lang w:val="en-GB"/>
               </w:rPr>
             </w:pPr>
           </w:p>
         </w:tc>
         <w:tc>
           <w:tcPr>
-            <w:tcW w:w="3219" w:type="dxa"/>
+            <w:tcW w:w="4421" w:type="dxa"/>
             <w:shd w:val="clear" w:color="auto" w:fill="C4BC96" w:themeFill="background2" w:themeFillShade="BF"/>
           </w:tcPr>
           <w:p>
             <w:pPr>
               <w:rPr>
                 <w:rFonts w:ascii="Avenir Next LT Pro" w:hAnsi="Avenir Next LT Pro"/>
-                <w:lang w:val="en-GB"/>
               </w:rPr>
             </w:pPr>
             <w:r>
@@ -1244,13 +2155,13 @@
                           </pic:cNvPicPr>
                         </pic:nvPicPr>
                         <pic:blipFill>
-                          <a:blip r:embed="rId13">
+                          <a:blip r:embed="rId16">
                             <a:extLst>
                               <a:ext uri="{28A0092B-C50C-407E-A947-70E740481C1C}">
                                 <a14:useLocalDpi xmlns:a14="http://schemas.microsoft.com/office/drawing/2010/main" val="0"/>
                               </a:ext>
                               <a:ext uri="{96DAC541-7B7A-43D3-8B79-37D633B846F1}">
-                                <asvg:svgBlip xmlns:asvg="http://schemas.microsoft.com/office/drawing/2016/SVG/main" r:embed="rId14"/>
+                                <asvg:svgBlip xmlns:asvg="http://schemas.microsoft.com/office/drawing/2016/SVG/main" r:embed="rId17"/>
                               </a:ext>
                             </a:extLst>
                           </a:blip>
@@ -1287,20 +2198,11 @@
       <w:pPr>
         <w:rPr>
           <w:rFonts w:ascii="Avenir Next LT Pro" w:hAnsi="Avenir Next LT Pro"/>
-          <w:lang w:val="en-GB"/>
-        </w:rPr>
-      </w:pPr>
-    </w:p>
-    <w:p>
-      <w:pPr>
-        <w:rPr>
-          <w:rFonts w:ascii="Avenir Next LT Pro" w:hAnsi="Avenir Next LT Pro"/>
-          <w:lang w:val="en-GB"/>
         </w:rPr>
       </w:pPr>
     </w:p>
     <w:sectPr>
-      <w:headerReference w:type="default" r:id="rId15"/>
+      <w:headerReference w:type="default" r:id="rId18"/>
       <w:pgSz w:w="11906" w:h="16838"/>
       <w:pgMar w:top="720" w:right="720" w:bottom="720" w:left="720" w:header="708" w:footer="708" w:gutter="0"/>
       <w:cols w:space="708"/>

</xml_diff>